<commit_message>
updated registration form (corrected QR)
</commit_message>
<xml_diff>
--- a/archives/2018 Rocky Mountain Woodturning Symposium Registration Form.docx
+++ b/archives/2018 Rocky Mountain Woodturning Symposium Registration Form.docx
@@ -812,15 +812,7 @@
       </w:r>
       <w:r>
         <w:br/>
-        <w:t xml:space="preserve">       </w:t>
-      </w:r>
-      <w:proofErr w:type="gramStart"/>
-      <w:r>
-        <w:t>with</w:t>
-      </w:r>
-      <w:proofErr w:type="gramEnd"/>
-      <w:r>
-        <w:t xml:space="preserve"> proof @ $85.00</w:t>
+        <w:t xml:space="preserve">       with proof @ $85.00</w:t>
       </w:r>
       <w:r>
         <w:tab/>
@@ -1079,8 +1071,8 @@
         </w:rPr>
         <w:drawing>
           <wp:inline distT="0" distB="0" distL="0" distR="0">
-            <wp:extent cx="745601" cy="704179"/>
-            <wp:effectExtent l="0" t="0" r="0" b="0"/>
+            <wp:extent cx="920115" cy="920115"/>
+            <wp:effectExtent l="19050" t="0" r="0" b="0"/>
             <wp:docPr id="3" name="2"/>
             <wp:cNvGraphicFramePr/>
             <a:graphic xmlns:a="http://schemas.openxmlformats.org/drawingml/2006/main">
@@ -1091,11 +1083,7 @@
                     <pic:cNvPicPr/>
                   </pic:nvPicPr>
                   <pic:blipFill>
-                    <a:blip r:embed="rId11" cstate="print">
-                      <a:alphaModFix/>
-                      <a:lum/>
-                    </a:blip>
-                    <a:srcRect/>
+                    <a:blip r:embed="rId11" cstate="print"/>
                     <a:stretch>
                       <a:fillRect/>
                     </a:stretch>
@@ -1103,7 +1091,7 @@
                   <pic:spPr>
                     <a:xfrm>
                       <a:off x="0" y="0"/>
-                      <a:ext cx="745601" cy="704179"/>
+                      <a:ext cx="920068" cy="920068"/>
                     </a:xfrm>
                     <a:prstGeom prst="rect">
                       <a:avLst/>
@@ -1141,14 +1129,6 @@
       <w:pPr>
         <w:pStyle w:val="Standard"/>
         <w:rPr>
-          <w:b/>
-        </w:rPr>
-      </w:pPr>
-    </w:p>
-    <w:p>
-      <w:pPr>
-        <w:pStyle w:val="Standard"/>
-        <w:rPr>
           <w:sz w:val="28"/>
           <w:szCs w:val="28"/>
         </w:rPr>
@@ -1314,8 +1294,8 @@
           <w:pgSz w:w="12240" w:h="15840"/>
           <w:pgMar w:top="0" w:right="885" w:bottom="900" w:left="540" w:header="720" w:footer="720" w:gutter="0"/>
           <w:cols w:num="3" w:space="720" w:equalWidth="0">
-            <w:col w:w="4635" w:space="450"/>
-            <w:col w:w="1335" w:space="300"/>
+            <w:col w:w="4095" w:space="450"/>
+            <w:col w:w="1875" w:space="300"/>
             <w:col w:w="4095" w:space="0"/>
           </w:cols>
         </w:sectPr>
@@ -3672,7 +3652,7 @@
 </file>
 
 <file path=customXml/itemProps1.xml><?xml version="1.0" encoding="utf-8"?>
-<ds:datastoreItem xmlns:ds="http://schemas.openxmlformats.org/officeDocument/2006/customXml" ds:itemID="{5AD3C69D-061B-44A8-BE4E-9FBF038C6F7A}">
+<ds:datastoreItem xmlns:ds="http://schemas.openxmlformats.org/officeDocument/2006/customXml" ds:itemID="{8A4A86AD-14A7-462D-B84D-657AF01BA204}">
   <ds:schemaRefs>
     <ds:schemaRef ds:uri="http://schemas.openxmlformats.org/officeDocument/2006/bibliography"/>
   </ds:schemaRefs>

</xml_diff>